<commit_message>
edited files in repository
</commit_message>
<xml_diff>
--- a/9340B-G4/9340B-G4-1/DRAFT CONTENT/article.docx
+++ b/9340B-G4/9340B-G4-1/DRAFT CONTENT/article.docx
@@ -108,7 +108,13 @@
         <w:t>or answers about it</w:t>
       </w:r>
       <w:r>
-        <w:t xml:space="preserve"> and how to implement it, Kap. ______________ never hesitated to offer us time. He started the interview with a warm </w:t>
+        <w:t xml:space="preserve"> and how to implement it, Kap. </w:t>
+      </w:r>
+      <w:r>
+        <w:t>Peter Dumapi</w:t>
+      </w:r>
+      <w:r>
+        <w:t xml:space="preserve"> never hesitated to offer us time. He started the interview with a warm </w:t>
       </w:r>
       <w:r>
         <w:t xml:space="preserve">welcome, a smile </w:t>
@@ -184,7 +190,13 @@
         <w:rPr>
           <w:b/>
         </w:rPr>
-        <w:t>be specific Kag. Ernesto _______</w:t>
+        <w:t xml:space="preserve">be specific Kag. Ernesto </w:t>
+      </w:r>
+      <w:r>
+        <w:rPr>
+          <w:b/>
+        </w:rPr>
+        <w:t>Pocdihon</w:t>
       </w:r>
       <w:r>
         <w:rPr>
@@ -745,7 +757,7 @@
   <a:extraClrSchemeLst/>
   <a:extLst>
     <a:ext uri="{05A4C25C-085E-4340-85A3-A5531E510DB2}">
-      <thm15:themeFamily xmlns:thm15="http://schemas.microsoft.com/office/thememl/2012/main" xmlns="" name="Office Theme" id="{62F939B6-93AF-4DB8-9C6B-D6C7DFDC589F}" vid="{4A3C46E8-61CC-4603-A589-7422A47A8E4A}"/>
+      <thm15:themeFamily xmlns="" xmlns:thm15="http://schemas.microsoft.com/office/thememl/2012/main" name="Office Theme" id="{62F939B6-93AF-4DB8-9C6B-D6C7DFDC589F}" vid="{4A3C46E8-61CC-4603-A589-7422A47A8E4A}"/>
     </a:ext>
   </a:extLst>
 </a:theme>

</xml_diff>